<commit_message>
Started on the UI test 1
</commit_message>
<xml_diff>
--- a/Documentation.docx
+++ b/Documentation.docx
@@ -12,6 +12,13 @@
     </w:p>
     <w:sdt>
       <w:sdtPr>
+        <w:rPr>
+          <w:rFonts w:asciiTheme="minorHAnsi" w:eastAsiaTheme="minorHAnsi" w:hAnsiTheme="minorHAnsi" w:cstheme="minorBidi"/>
+          <w:color w:val="auto"/>
+          <w:sz w:val="22"/>
+          <w:szCs w:val="22"/>
+          <w:lang w:eastAsia="en-US"/>
+        </w:rPr>
         <w:id w:val="-818797173"/>
         <w:docPartObj>
           <w:docPartGallery w:val="Table of Contents"/>
@@ -20,13 +27,8 @@
       </w:sdtPr>
       <w:sdtEndPr>
         <w:rPr>
-          <w:rFonts w:asciiTheme="minorHAnsi" w:eastAsiaTheme="minorHAnsi" w:hAnsiTheme="minorHAnsi" w:cstheme="minorBidi"/>
           <w:b/>
           <w:bCs/>
-          <w:color w:val="auto"/>
-          <w:sz w:val="22"/>
-          <w:szCs w:val="22"/>
-          <w:lang w:eastAsia="en-US"/>
         </w:rPr>
       </w:sdtEndPr>
       <w:sdtContent>
@@ -45,7 +47,9 @@
               <w:tab w:val="right" w:leader="dot" w:pos="9016"/>
             </w:tabs>
             <w:rPr>
+              <w:rFonts w:eastAsiaTheme="minorEastAsia"/>
               <w:noProof/>
+              <w:lang w:eastAsia="en-GB"/>
             </w:rPr>
           </w:pPr>
           <w:r>
@@ -57,13 +61,13 @@
           <w:r>
             <w:fldChar w:fldCharType="separate"/>
           </w:r>
-          <w:hyperlink w:anchor="_Toc123728063" w:history="1">
+          <w:hyperlink w:anchor="_Toc124168501" w:history="1">
             <w:r>
               <w:rPr>
                 <w:rStyle w:val="Hyperlink"/>
                 <w:noProof/>
               </w:rPr>
-              <w:t>Contents</w:t>
+              <w:t>Feasibility study</w:t>
             </w:r>
             <w:r>
               <w:rPr>
@@ -84,7 +88,7 @@
                 <w:noProof/>
                 <w:webHidden/>
               </w:rPr>
-              <w:instrText xml:space="preserve"> PAGEREF _Toc123728063 \h </w:instrText>
+              <w:instrText xml:space="preserve"> PAGEREF _Toc124168501 \h </w:instrText>
             </w:r>
             <w:r>
               <w:rPr>
@@ -122,16 +126,18 @@
               <w:tab w:val="right" w:leader="dot" w:pos="9016"/>
             </w:tabs>
             <w:rPr>
+              <w:rFonts w:eastAsiaTheme="minorEastAsia"/>
               <w:noProof/>
+              <w:lang w:eastAsia="en-GB"/>
             </w:rPr>
           </w:pPr>
-          <w:hyperlink w:anchor="_Toc123728064" w:history="1">
+          <w:hyperlink w:anchor="_Toc124168502" w:history="1">
             <w:r>
               <w:rPr>
                 <w:rStyle w:val="Hyperlink"/>
                 <w:noProof/>
               </w:rPr>
-              <w:t>Feasibility study</w:t>
+              <w:t>Analysis</w:t>
             </w:r>
             <w:r>
               <w:rPr>
@@ -152,7 +158,7 @@
                 <w:noProof/>
                 <w:webHidden/>
               </w:rPr>
-              <w:instrText xml:space="preserve"> PAGEREF _Toc123728064 \h </w:instrText>
+              <w:instrText xml:space="preserve"> PAGEREF _Toc124168502 \h </w:instrText>
             </w:r>
             <w:r>
               <w:rPr>
@@ -190,16 +196,86 @@
               <w:tab w:val="right" w:leader="dot" w:pos="9016"/>
             </w:tabs>
             <w:rPr>
+              <w:rFonts w:eastAsiaTheme="minorEastAsia"/>
+              <w:noProof/>
+              <w:lang w:eastAsia="en-GB"/>
+            </w:rPr>
+          </w:pPr>
+          <w:hyperlink w:anchor="_Toc124168503" w:history="1">
+            <w:r>
+              <w:rPr>
+                <w:rStyle w:val="Hyperlink"/>
+                <w:noProof/>
+              </w:rPr>
+              <w:t>Design</w:t>
+            </w:r>
+            <w:r>
+              <w:rPr>
+                <w:noProof/>
+                <w:webHidden/>
+              </w:rPr>
+              <w:tab/>
+            </w:r>
+            <w:r>
+              <w:rPr>
+                <w:noProof/>
+                <w:webHidden/>
+              </w:rPr>
+              <w:fldChar w:fldCharType="begin"/>
+            </w:r>
+            <w:r>
+              <w:rPr>
+                <w:noProof/>
+                <w:webHidden/>
+              </w:rPr>
+              <w:instrText xml:space="preserve"> PAGEREF _Toc124168503 \h </w:instrText>
+            </w:r>
+            <w:r>
+              <w:rPr>
+                <w:noProof/>
+                <w:webHidden/>
+              </w:rPr>
+            </w:r>
+            <w:r>
+              <w:rPr>
+                <w:noProof/>
+                <w:webHidden/>
+              </w:rPr>
+              <w:fldChar w:fldCharType="separate"/>
+            </w:r>
+            <w:r>
+              <w:rPr>
+                <w:noProof/>
+                <w:webHidden/>
+              </w:rPr>
+              <w:t>2</w:t>
+            </w:r>
+            <w:r>
+              <w:rPr>
+                <w:noProof/>
+                <w:webHidden/>
+              </w:rPr>
+              <w:fldChar w:fldCharType="end"/>
+            </w:r>
+          </w:hyperlink>
+        </w:p>
+        <w:p>
+          <w:pPr>
+            <w:pStyle w:val="TOC2"/>
+            <w:tabs>
+              <w:tab w:val="right" w:leader="dot" w:pos="9016"/>
+            </w:tabs>
+            <w:rPr>
               <w:noProof/>
             </w:rPr>
           </w:pPr>
-          <w:hyperlink w:anchor="_Toc123728065" w:history="1">
+          <w:hyperlink w:anchor="_Toc124168504" w:history="1">
             <w:r>
               <w:rPr>
                 <w:rStyle w:val="Hyperlink"/>
                 <w:noProof/>
               </w:rPr>
-              <w:t>Analysis</w:t>
+              <w:t>Testing</w:t>
             </w:r>
             <w:r>
               <w:rPr>
@@ -220,7 +296,7 @@
                 <w:noProof/>
                 <w:webHidden/>
               </w:rPr>
-              <w:instrText xml:space="preserve"> PAGEREF _Toc123728065 \h </w:instrText>
+              <w:instrText xml:space="preserve"> PAGEREF _Toc124168504 \h </w:instrText>
             </w:r>
             <w:r>
               <w:rPr>
@@ -240,7 +316,7 @@
                 <w:noProof/>
                 <w:webHidden/>
               </w:rPr>
-              <w:t>1</w:t>
+              <w:t>2</w:t>
             </w:r>
             <w:r>
               <w:rPr>
@@ -258,16 +334,18 @@
               <w:tab w:val="right" w:leader="dot" w:pos="9016"/>
             </w:tabs>
             <w:rPr>
+              <w:rFonts w:eastAsiaTheme="minorEastAsia"/>
               <w:noProof/>
+              <w:lang w:eastAsia="en-GB"/>
             </w:rPr>
           </w:pPr>
-          <w:hyperlink w:anchor="_Toc123728066" w:history="1">
+          <w:hyperlink w:anchor="_Toc124168505" w:history="1">
             <w:r>
               <w:rPr>
                 <w:rStyle w:val="Hyperlink"/>
                 <w:noProof/>
               </w:rPr>
-              <w:t>Design</w:t>
+              <w:t>Implementation</w:t>
             </w:r>
             <w:r>
               <w:rPr>
@@ -288,7 +366,7 @@
                 <w:noProof/>
                 <w:webHidden/>
               </w:rPr>
-              <w:instrText xml:space="preserve"> PAGEREF _Toc123728066 \h </w:instrText>
+              <w:instrText xml:space="preserve"> PAGEREF _Toc124168505 \h </w:instrText>
             </w:r>
             <w:r>
               <w:rPr>
@@ -308,7 +386,7 @@
                 <w:noProof/>
                 <w:webHidden/>
               </w:rPr>
-              <w:t>1</w:t>
+              <w:t>3</w:t>
             </w:r>
             <w:r>
               <w:rPr>
@@ -326,16 +404,18 @@
               <w:tab w:val="right" w:leader="dot" w:pos="9016"/>
             </w:tabs>
             <w:rPr>
+              <w:rFonts w:eastAsiaTheme="minorEastAsia"/>
               <w:noProof/>
+              <w:lang w:eastAsia="en-GB"/>
             </w:rPr>
           </w:pPr>
-          <w:hyperlink w:anchor="_Toc123728067" w:history="1">
+          <w:hyperlink w:anchor="_Toc124168506" w:history="1">
             <w:r>
               <w:rPr>
                 <w:rStyle w:val="Hyperlink"/>
                 <w:noProof/>
               </w:rPr>
-              <w:t>Implementation</w:t>
+              <w:t>Testing</w:t>
             </w:r>
             <w:r>
               <w:rPr>
@@ -356,7 +436,7 @@
                 <w:noProof/>
                 <w:webHidden/>
               </w:rPr>
-              <w:instrText xml:space="preserve"> PAGEREF _Toc123728067 \h </w:instrText>
+              <w:instrText xml:space="preserve"> PAGEREF _Toc124168506 \h </w:instrText>
             </w:r>
             <w:r>
               <w:rPr>
@@ -376,7 +456,7 @@
                 <w:noProof/>
                 <w:webHidden/>
               </w:rPr>
-              <w:t>2</w:t>
+              <w:t>3</w:t>
             </w:r>
             <w:r>
               <w:rPr>
@@ -394,16 +474,18 @@
               <w:tab w:val="right" w:leader="dot" w:pos="9016"/>
             </w:tabs>
             <w:rPr>
+              <w:rFonts w:eastAsiaTheme="minorEastAsia"/>
               <w:noProof/>
+              <w:lang w:eastAsia="en-GB"/>
             </w:rPr>
           </w:pPr>
-          <w:hyperlink w:anchor="_Toc123728068" w:history="1">
+          <w:hyperlink w:anchor="_Toc124168507" w:history="1">
             <w:r>
               <w:rPr>
                 <w:rStyle w:val="Hyperlink"/>
                 <w:noProof/>
               </w:rPr>
-              <w:t>Testing</w:t>
+              <w:t>Installation</w:t>
             </w:r>
             <w:r>
               <w:rPr>
@@ -424,7 +506,7 @@
                 <w:noProof/>
                 <w:webHidden/>
               </w:rPr>
-              <w:instrText xml:space="preserve"> PAGEREF _Toc123728068 \h </w:instrText>
+              <w:instrText xml:space="preserve"> PAGEREF _Toc124168507 \h </w:instrText>
             </w:r>
             <w:r>
               <w:rPr>
@@ -444,75 +526,7 @@
                 <w:noProof/>
                 <w:webHidden/>
               </w:rPr>
-              <w:t>2</w:t>
-            </w:r>
-            <w:r>
-              <w:rPr>
-                <w:noProof/>
-                <w:webHidden/>
-              </w:rPr>
-              <w:fldChar w:fldCharType="end"/>
-            </w:r>
-          </w:hyperlink>
-        </w:p>
-        <w:p>
-          <w:pPr>
-            <w:pStyle w:val="TOC1"/>
-            <w:tabs>
-              <w:tab w:val="right" w:leader="dot" w:pos="9016"/>
-            </w:tabs>
-            <w:rPr>
-              <w:noProof/>
-            </w:rPr>
-          </w:pPr>
-          <w:hyperlink w:anchor="_Toc123728069" w:history="1">
-            <w:r>
-              <w:rPr>
-                <w:rStyle w:val="Hyperlink"/>
-                <w:noProof/>
-              </w:rPr>
-              <w:t>Installation</w:t>
-            </w:r>
-            <w:r>
-              <w:rPr>
-                <w:noProof/>
-                <w:webHidden/>
-              </w:rPr>
-              <w:tab/>
-            </w:r>
-            <w:r>
-              <w:rPr>
-                <w:noProof/>
-                <w:webHidden/>
-              </w:rPr>
-              <w:fldChar w:fldCharType="begin"/>
-            </w:r>
-            <w:r>
-              <w:rPr>
-                <w:noProof/>
-                <w:webHidden/>
-              </w:rPr>
-              <w:instrText xml:space="preserve"> PAGEREF _Toc123728069 \h </w:instrText>
-            </w:r>
-            <w:r>
-              <w:rPr>
-                <w:noProof/>
-                <w:webHidden/>
-              </w:rPr>
-            </w:r>
-            <w:r>
-              <w:rPr>
-                <w:noProof/>
-                <w:webHidden/>
-              </w:rPr>
-              <w:fldChar w:fldCharType="separate"/>
-            </w:r>
-            <w:r>
-              <w:rPr>
-                <w:noProof/>
-                <w:webHidden/>
-              </w:rPr>
-              <w:t>2</w:t>
+              <w:t>3</w:t>
             </w:r>
             <w:r>
               <w:rPr>
@@ -539,7 +553,7 @@
       <w:pPr>
         <w:pStyle w:val="Heading1"/>
       </w:pPr>
-      <w:bookmarkStart w:id="0" w:name="_Toc123728064"/>
+      <w:bookmarkStart w:id="0" w:name="_Toc124168501"/>
       <w:r>
         <w:t>Feasibility study</w:t>
       </w:r>
@@ -609,7 +623,7 @@
       <w:pPr>
         <w:pStyle w:val="Heading1"/>
       </w:pPr>
-      <w:bookmarkStart w:id="1" w:name="_Toc123728065"/>
+      <w:bookmarkStart w:id="1" w:name="_Toc124168502"/>
       <w:r>
         <w:t>Analysis</w:t>
       </w:r>
@@ -679,7 +693,7 @@
       <w:pPr>
         <w:pStyle w:val="Heading1"/>
       </w:pPr>
-      <w:bookmarkStart w:id="2" w:name="_Toc123728066"/>
+      <w:bookmarkStart w:id="2" w:name="_Toc124168503"/>
       <w:r>
         <w:lastRenderedPageBreak/>
         <w:t>Design</w:t>
@@ -739,6 +753,11 @@
       </w:r>
     </w:p>
     <w:p>
+      <w:pPr>
+        <w:rPr>
+          <w:noProof/>
+        </w:rPr>
+      </w:pPr>
       <w:r>
         <w:rPr>
           <w:noProof/>
@@ -748,6 +767,814 @@
     </w:p>
     <w:p>
       <w:pPr>
+        <w:pStyle w:val="Heading2"/>
+      </w:pPr>
+      <w:bookmarkStart w:id="3" w:name="_Toc124168504"/>
+      <w:r>
+        <w:t>Testing</w:t>
+      </w:r>
+      <w:bookmarkEnd w:id="3"/>
+    </w:p>
+    <w:p/>
+    <w:tbl>
+      <w:tblPr>
+        <w:tblStyle w:val="TableGrid"/>
+        <w:tblW w:w="0" w:type="auto"/>
+        <w:tblLook w:val="04A0" w:firstRow="1" w:lastRow="0" w:firstColumn="1" w:lastColumn="0" w:noHBand="0" w:noVBand="1"/>
+      </w:tblPr>
+      <w:tblGrid>
+        <w:gridCol w:w="1803"/>
+        <w:gridCol w:w="1803"/>
+        <w:gridCol w:w="1803"/>
+        <w:gridCol w:w="1803"/>
+        <w:gridCol w:w="1804"/>
+      </w:tblGrid>
+      <w:tr>
+        <w:tc>
+          <w:tcPr>
+            <w:tcW w:w="1803" w:type="dxa"/>
+          </w:tcPr>
+          <w:p>
+            <w:r>
+              <w:t>Test number</w:t>
+            </w:r>
+          </w:p>
+        </w:tc>
+        <w:tc>
+          <w:tcPr>
+            <w:tcW w:w="1803" w:type="dxa"/>
+          </w:tcPr>
+          <w:p>
+            <w:r>
+              <w:t>Description</w:t>
+            </w:r>
+          </w:p>
+        </w:tc>
+        <w:tc>
+          <w:tcPr>
+            <w:tcW w:w="1803" w:type="dxa"/>
+          </w:tcPr>
+          <w:p>
+            <w:r>
+              <w:t>Success Criteria</w:t>
+            </w:r>
+          </w:p>
+        </w:tc>
+        <w:tc>
+          <w:tcPr>
+            <w:tcW w:w="1803" w:type="dxa"/>
+          </w:tcPr>
+          <w:p>
+            <w:r>
+              <w:t>Test Data</w:t>
+            </w:r>
+          </w:p>
+        </w:tc>
+        <w:tc>
+          <w:tcPr>
+            <w:tcW w:w="1804" w:type="dxa"/>
+          </w:tcPr>
+          <w:p>
+            <w:r>
+              <w:t>Expected Result</w:t>
+            </w:r>
+          </w:p>
+        </w:tc>
+      </w:tr>
+      <w:tr>
+        <w:tc>
+          <w:tcPr>
+            <w:tcW w:w="1803" w:type="dxa"/>
+          </w:tcPr>
+          <w:p>
+            <w:r>
+              <w:t>1</w:t>
+            </w:r>
+          </w:p>
+        </w:tc>
+        <w:tc>
+          <w:tcPr>
+            <w:tcW w:w="1803" w:type="dxa"/>
+          </w:tcPr>
+          <w:p>
+            <w:r>
+              <w:t>Basic web page</w:t>
+            </w:r>
+          </w:p>
+        </w:tc>
+        <w:tc>
+          <w:tcPr>
+            <w:tcW w:w="1803" w:type="dxa"/>
+          </w:tcPr>
+          <w:p>
+            <w:r>
+              <w:t>1</w:t>
+            </w:r>
+          </w:p>
+        </w:tc>
+        <w:tc>
+          <w:tcPr>
+            <w:tcW w:w="1803" w:type="dxa"/>
+          </w:tcPr>
+          <w:p>
+            <w:r>
+              <w:t>Page Load</w:t>
+            </w:r>
+          </w:p>
+        </w:tc>
+        <w:tc>
+          <w:tcPr>
+            <w:tcW w:w="1804" w:type="dxa"/>
+          </w:tcPr>
+          <w:p>
+            <w:r>
+              <w:t xml:space="preserve">A web page with a title and text box to enter the BPM score </w:t>
+            </w:r>
+            <w:r>
+              <w:t>and two buttons to increase / decrease the BPM. D</w:t>
+            </w:r>
+            <w:r>
+              <w:t>isplays in chrome</w:t>
+            </w:r>
+          </w:p>
+        </w:tc>
+      </w:tr>
+      <w:tr>
+        <w:tc>
+          <w:tcPr>
+            <w:tcW w:w="1803" w:type="dxa"/>
+          </w:tcPr>
+          <w:p>
+            <w:r>
+              <w:t>2</w:t>
+            </w:r>
+          </w:p>
+        </w:tc>
+        <w:tc>
+          <w:tcPr>
+            <w:tcW w:w="1803" w:type="dxa"/>
+          </w:tcPr>
+          <w:p>
+            <w:r>
+              <w:t>BPM</w:t>
+            </w:r>
+          </w:p>
+        </w:tc>
+        <w:tc>
+          <w:tcPr>
+            <w:tcW w:w="1803" w:type="dxa"/>
+          </w:tcPr>
+          <w:p>
+            <w:r>
+              <w:t>2</w:t>
+            </w:r>
+          </w:p>
+        </w:tc>
+        <w:tc>
+          <w:tcPr>
+            <w:tcW w:w="1803" w:type="dxa"/>
+          </w:tcPr>
+          <w:p>
+            <w:r>
+              <w:t>120</w:t>
+            </w:r>
+          </w:p>
+        </w:tc>
+        <w:tc>
+          <w:tcPr>
+            <w:tcW w:w="1804" w:type="dxa"/>
+          </w:tcPr>
+          <w:p>
+            <w:r>
+              <w:t>Valid data is accepted</w:t>
+            </w:r>
+          </w:p>
+        </w:tc>
+      </w:tr>
+      <w:tr>
+        <w:tc>
+          <w:tcPr>
+            <w:tcW w:w="1803" w:type="dxa"/>
+          </w:tcPr>
+          <w:p>
+            <w:r>
+              <w:t>3</w:t>
+            </w:r>
+          </w:p>
+        </w:tc>
+        <w:tc>
+          <w:tcPr>
+            <w:tcW w:w="1803" w:type="dxa"/>
+          </w:tcPr>
+          <w:p>
+            <w:r>
+              <w:t>BPM</w:t>
+            </w:r>
+          </w:p>
+        </w:tc>
+        <w:tc>
+          <w:tcPr>
+            <w:tcW w:w="1803" w:type="dxa"/>
+          </w:tcPr>
+          <w:p>
+            <w:r>
+              <w:t>3</w:t>
+            </w:r>
+          </w:p>
+        </w:tc>
+        <w:tc>
+          <w:tcPr>
+            <w:tcW w:w="1803" w:type="dxa"/>
+          </w:tcPr>
+          <w:p>
+            <w:r>
+              <w:t>“”</w:t>
+            </w:r>
+          </w:p>
+        </w:tc>
+        <w:tc>
+          <w:tcPr>
+            <w:tcW w:w="1804" w:type="dxa"/>
+          </w:tcPr>
+          <w:p>
+            <w:r>
+              <w:t>BPM to be set to 50</w:t>
+            </w:r>
+          </w:p>
+        </w:tc>
+      </w:tr>
+      <w:tr>
+        <w:tc>
+          <w:tcPr>
+            <w:tcW w:w="1803" w:type="dxa"/>
+          </w:tcPr>
+          <w:p>
+            <w:r>
+              <w:t>4</w:t>
+            </w:r>
+          </w:p>
+        </w:tc>
+        <w:tc>
+          <w:tcPr>
+            <w:tcW w:w="1803" w:type="dxa"/>
+          </w:tcPr>
+          <w:p>
+            <w:r>
+              <w:t>BPM</w:t>
+            </w:r>
+          </w:p>
+        </w:tc>
+        <w:tc>
+          <w:tcPr>
+            <w:tcW w:w="1803" w:type="dxa"/>
+          </w:tcPr>
+          <w:p>
+            <w:r>
+              <w:t>3</w:t>
+            </w:r>
+          </w:p>
+        </w:tc>
+        <w:tc>
+          <w:tcPr>
+            <w:tcW w:w="1803" w:type="dxa"/>
+          </w:tcPr>
+          <w:p>
+            <w:r>
+              <w:t>30</w:t>
+            </w:r>
+          </w:p>
+        </w:tc>
+        <w:tc>
+          <w:tcPr>
+            <w:tcW w:w="1804" w:type="dxa"/>
+          </w:tcPr>
+          <w:p>
+            <w:r>
+              <w:t>BPM to be set to 50</w:t>
+            </w:r>
+          </w:p>
+        </w:tc>
+      </w:tr>
+      <w:tr>
+        <w:tc>
+          <w:tcPr>
+            <w:tcW w:w="1803" w:type="dxa"/>
+          </w:tcPr>
+          <w:p>
+            <w:r>
+              <w:t>5</w:t>
+            </w:r>
+          </w:p>
+        </w:tc>
+        <w:tc>
+          <w:tcPr>
+            <w:tcW w:w="1803" w:type="dxa"/>
+          </w:tcPr>
+          <w:p>
+            <w:r>
+              <w:t>BPM</w:t>
+            </w:r>
+          </w:p>
+        </w:tc>
+        <w:tc>
+          <w:tcPr>
+            <w:tcW w:w="1803" w:type="dxa"/>
+          </w:tcPr>
+          <w:p>
+            <w:r>
+              <w:t>3</w:t>
+            </w:r>
+          </w:p>
+        </w:tc>
+        <w:tc>
+          <w:tcPr>
+            <w:tcW w:w="1803" w:type="dxa"/>
+          </w:tcPr>
+          <w:p>
+            <w:r>
+              <w:t>130</w:t>
+            </w:r>
+          </w:p>
+        </w:tc>
+        <w:tc>
+          <w:tcPr>
+            <w:tcW w:w="1804" w:type="dxa"/>
+          </w:tcPr>
+          <w:p>
+            <w:r>
+              <w:t>BPM to be set to 120</w:t>
+            </w:r>
+          </w:p>
+        </w:tc>
+      </w:tr>
+      <w:tr>
+        <w:tc>
+          <w:tcPr>
+            <w:tcW w:w="1803" w:type="dxa"/>
+          </w:tcPr>
+          <w:p>
+            <w:r>
+              <w:t>6</w:t>
+            </w:r>
+          </w:p>
+        </w:tc>
+        <w:tc>
+          <w:tcPr>
+            <w:tcW w:w="1803" w:type="dxa"/>
+          </w:tcPr>
+          <w:p>
+            <w:r>
+              <w:t>BPM</w:t>
+            </w:r>
+          </w:p>
+        </w:tc>
+        <w:tc>
+          <w:tcPr>
+            <w:tcW w:w="1803" w:type="dxa"/>
+          </w:tcPr>
+          <w:p>
+            <w:r>
+              <w:t>3</w:t>
+            </w:r>
+          </w:p>
+        </w:tc>
+        <w:tc>
+          <w:tcPr>
+            <w:tcW w:w="1803" w:type="dxa"/>
+          </w:tcPr>
+          <w:p>
+            <w:r>
+              <w:t>Potato</w:t>
+            </w:r>
+          </w:p>
+        </w:tc>
+        <w:tc>
+          <w:tcPr>
+            <w:tcW w:w="1804" w:type="dxa"/>
+          </w:tcPr>
+          <w:p>
+            <w:r>
+              <w:t>BPM to be set to 50</w:t>
+            </w:r>
+          </w:p>
+        </w:tc>
+      </w:tr>
+      <w:tr>
+        <w:tc>
+          <w:tcPr>
+            <w:tcW w:w="1803" w:type="dxa"/>
+          </w:tcPr>
+          <w:p>
+            <w:r>
+              <w:t>7</w:t>
+            </w:r>
+          </w:p>
+        </w:tc>
+        <w:tc>
+          <w:tcPr>
+            <w:tcW w:w="1803" w:type="dxa"/>
+          </w:tcPr>
+          <w:p>
+            <w:r>
+              <w:t>Increasing BPM</w:t>
+            </w:r>
+          </w:p>
+        </w:tc>
+        <w:tc>
+          <w:tcPr>
+            <w:tcW w:w="1803" w:type="dxa"/>
+          </w:tcPr>
+          <w:p>
+            <w:r>
+              <w:t>4</w:t>
+            </w:r>
+          </w:p>
+        </w:tc>
+        <w:tc>
+          <w:tcPr>
+            <w:tcW w:w="1803" w:type="dxa"/>
+          </w:tcPr>
+          <w:p>
+            <w:r>
+              <w:t>BPM set to 60. press increase</w:t>
+            </w:r>
+          </w:p>
+        </w:tc>
+        <w:tc>
+          <w:tcPr>
+            <w:tcW w:w="1804" w:type="dxa"/>
+          </w:tcPr>
+          <w:p>
+            <w:r>
+              <w:t>BPM increases to 65</w:t>
+            </w:r>
+          </w:p>
+        </w:tc>
+      </w:tr>
+      <w:tr>
+        <w:tc>
+          <w:tcPr>
+            <w:tcW w:w="1803" w:type="dxa"/>
+          </w:tcPr>
+          <w:p>
+            <w:r>
+              <w:t>8</w:t>
+            </w:r>
+          </w:p>
+        </w:tc>
+        <w:tc>
+          <w:tcPr>
+            <w:tcW w:w="1803" w:type="dxa"/>
+          </w:tcPr>
+          <w:p>
+            <w:r>
+              <w:t>Increasing BPM</w:t>
+            </w:r>
+          </w:p>
+        </w:tc>
+        <w:tc>
+          <w:tcPr>
+            <w:tcW w:w="1803" w:type="dxa"/>
+          </w:tcPr>
+          <w:p>
+            <w:r>
+              <w:t>4</w:t>
+            </w:r>
+          </w:p>
+        </w:tc>
+        <w:tc>
+          <w:tcPr>
+            <w:tcW w:w="1803" w:type="dxa"/>
+          </w:tcPr>
+          <w:p>
+            <w:r>
+              <w:t>BPM set to 120.</w:t>
+            </w:r>
+          </w:p>
+          <w:p>
+            <w:r>
+              <w:t>Press increase</w:t>
+            </w:r>
+          </w:p>
+        </w:tc>
+        <w:tc>
+          <w:tcPr>
+            <w:tcW w:w="1804" w:type="dxa"/>
+          </w:tcPr>
+          <w:p>
+            <w:r>
+              <w:t>BPM stays at 120</w:t>
+            </w:r>
+          </w:p>
+        </w:tc>
+      </w:tr>
+      <w:tr>
+        <w:tc>
+          <w:tcPr>
+            <w:tcW w:w="1803" w:type="dxa"/>
+          </w:tcPr>
+          <w:p>
+            <w:r>
+              <w:t>9</w:t>
+            </w:r>
+          </w:p>
+        </w:tc>
+        <w:tc>
+          <w:tcPr>
+            <w:tcW w:w="1803" w:type="dxa"/>
+          </w:tcPr>
+          <w:p>
+            <w:r>
+              <w:t>Increasing BPM</w:t>
+            </w:r>
+          </w:p>
+        </w:tc>
+        <w:tc>
+          <w:tcPr>
+            <w:tcW w:w="1803" w:type="dxa"/>
+          </w:tcPr>
+          <w:p>
+            <w:r>
+              <w:t>4</w:t>
+            </w:r>
+          </w:p>
+        </w:tc>
+        <w:tc>
+          <w:tcPr>
+            <w:tcW w:w="1803" w:type="dxa"/>
+          </w:tcPr>
+          <w:p>
+            <w:r>
+              <w:t xml:space="preserve">BPM </w:t>
+            </w:r>
+            <w:proofErr w:type="gramStart"/>
+            <w:r>
+              <w:t>set  to</w:t>
+            </w:r>
+            <w:proofErr w:type="gramEnd"/>
+            <w:r>
+              <w:t xml:space="preserve"> 119.</w:t>
+            </w:r>
+          </w:p>
+          <w:p>
+            <w:r>
+              <w:t>Press increase</w:t>
+            </w:r>
+          </w:p>
+        </w:tc>
+        <w:tc>
+          <w:tcPr>
+            <w:tcW w:w="1804" w:type="dxa"/>
+          </w:tcPr>
+          <w:p>
+            <w:r>
+              <w:t>BPM increases to 120</w:t>
+            </w:r>
+          </w:p>
+        </w:tc>
+      </w:tr>
+      <w:tr>
+        <w:tc>
+          <w:tcPr>
+            <w:tcW w:w="1803" w:type="dxa"/>
+          </w:tcPr>
+          <w:p>
+            <w:r>
+              <w:t>10</w:t>
+            </w:r>
+          </w:p>
+        </w:tc>
+        <w:tc>
+          <w:tcPr>
+            <w:tcW w:w="1803" w:type="dxa"/>
+          </w:tcPr>
+          <w:p>
+            <w:r>
+              <w:t>Decreasing</w:t>
+            </w:r>
+            <w:r>
+              <w:t xml:space="preserve"> BPM</w:t>
+            </w:r>
+          </w:p>
+        </w:tc>
+        <w:tc>
+          <w:tcPr>
+            <w:tcW w:w="1803" w:type="dxa"/>
+          </w:tcPr>
+          <w:p>
+            <w:r>
+              <w:t>5</w:t>
+            </w:r>
+          </w:p>
+        </w:tc>
+        <w:tc>
+          <w:tcPr>
+            <w:tcW w:w="1803" w:type="dxa"/>
+          </w:tcPr>
+          <w:p>
+            <w:r>
+              <w:t xml:space="preserve">BPM set to 60. press </w:t>
+            </w:r>
+            <w:r>
+              <w:t>decrease</w:t>
+            </w:r>
+          </w:p>
+        </w:tc>
+        <w:tc>
+          <w:tcPr>
+            <w:tcW w:w="1804" w:type="dxa"/>
+          </w:tcPr>
+          <w:p>
+            <w:r>
+              <w:t xml:space="preserve">BPM </w:t>
+            </w:r>
+            <w:r>
+              <w:t>decreases</w:t>
+            </w:r>
+            <w:r>
+              <w:t xml:space="preserve"> to </w:t>
+            </w:r>
+            <w:r>
+              <w:t>5</w:t>
+            </w:r>
+            <w:r>
+              <w:t>5</w:t>
+            </w:r>
+          </w:p>
+        </w:tc>
+      </w:tr>
+      <w:tr>
+        <w:tc>
+          <w:tcPr>
+            <w:tcW w:w="1803" w:type="dxa"/>
+          </w:tcPr>
+          <w:p>
+            <w:r>
+              <w:t>11</w:t>
+            </w:r>
+          </w:p>
+        </w:tc>
+        <w:tc>
+          <w:tcPr>
+            <w:tcW w:w="1803" w:type="dxa"/>
+          </w:tcPr>
+          <w:p>
+            <w:r>
+              <w:t>Decreasing</w:t>
+            </w:r>
+            <w:r>
+              <w:t xml:space="preserve"> </w:t>
+            </w:r>
+            <w:r>
+              <w:t>BPM</w:t>
+            </w:r>
+          </w:p>
+        </w:tc>
+        <w:tc>
+          <w:tcPr>
+            <w:tcW w:w="1803" w:type="dxa"/>
+          </w:tcPr>
+          <w:p>
+            <w:r>
+              <w:t>5</w:t>
+            </w:r>
+          </w:p>
+        </w:tc>
+        <w:tc>
+          <w:tcPr>
+            <w:tcW w:w="1803" w:type="dxa"/>
+          </w:tcPr>
+          <w:p>
+            <w:r>
+              <w:t xml:space="preserve">BPM set to </w:t>
+            </w:r>
+            <w:r>
+              <w:t>50</w:t>
+            </w:r>
+            <w:r>
+              <w:t>.</w:t>
+            </w:r>
+          </w:p>
+          <w:p>
+            <w:r>
+              <w:t xml:space="preserve">Press </w:t>
+            </w:r>
+            <w:proofErr w:type="gramStart"/>
+            <w:r>
+              <w:t>decrease</w:t>
+            </w:r>
+            <w:proofErr w:type="gramEnd"/>
+          </w:p>
+        </w:tc>
+        <w:tc>
+          <w:tcPr>
+            <w:tcW w:w="1804" w:type="dxa"/>
+          </w:tcPr>
+          <w:p>
+            <w:r>
+              <w:t xml:space="preserve">BPM stays at </w:t>
+            </w:r>
+            <w:r>
+              <w:t>50</w:t>
+            </w:r>
+          </w:p>
+        </w:tc>
+      </w:tr>
+      <w:tr>
+        <w:tc>
+          <w:tcPr>
+            <w:tcW w:w="1803" w:type="dxa"/>
+          </w:tcPr>
+          <w:p>
+            <w:r>
+              <w:t>12</w:t>
+            </w:r>
+          </w:p>
+        </w:tc>
+        <w:tc>
+          <w:tcPr>
+            <w:tcW w:w="1803" w:type="dxa"/>
+          </w:tcPr>
+          <w:p>
+            <w:r>
+              <w:t>Decreasing</w:t>
+            </w:r>
+            <w:r>
+              <w:t xml:space="preserve"> </w:t>
+            </w:r>
+            <w:r>
+              <w:t>BPM</w:t>
+            </w:r>
+          </w:p>
+        </w:tc>
+        <w:tc>
+          <w:tcPr>
+            <w:tcW w:w="1803" w:type="dxa"/>
+          </w:tcPr>
+          <w:p>
+            <w:r>
+              <w:t>5</w:t>
+            </w:r>
+          </w:p>
+        </w:tc>
+        <w:tc>
+          <w:tcPr>
+            <w:tcW w:w="1803" w:type="dxa"/>
+          </w:tcPr>
+          <w:p>
+            <w:r>
+              <w:t xml:space="preserve">BPM </w:t>
+            </w:r>
+            <w:proofErr w:type="gramStart"/>
+            <w:r>
+              <w:t>set  to</w:t>
+            </w:r>
+            <w:proofErr w:type="gramEnd"/>
+            <w:r>
+              <w:t xml:space="preserve"> </w:t>
+            </w:r>
+            <w:r>
+              <w:t>51</w:t>
+            </w:r>
+            <w:r>
+              <w:t>.</w:t>
+            </w:r>
+          </w:p>
+          <w:p>
+            <w:r>
+              <w:t xml:space="preserve">Press </w:t>
+            </w:r>
+            <w:proofErr w:type="gramStart"/>
+            <w:r>
+              <w:t>decrease</w:t>
+            </w:r>
+            <w:proofErr w:type="gramEnd"/>
+          </w:p>
+        </w:tc>
+        <w:tc>
+          <w:tcPr>
+            <w:tcW w:w="1804" w:type="dxa"/>
+          </w:tcPr>
+          <w:p>
+            <w:r>
+              <w:t xml:space="preserve">BPM </w:t>
+            </w:r>
+            <w:r>
+              <w:t>decreases</w:t>
+            </w:r>
+            <w:r>
+              <w:t xml:space="preserve"> to </w:t>
+            </w:r>
+            <w:r>
+              <w:t>50</w:t>
+            </w:r>
+          </w:p>
+        </w:tc>
+      </w:tr>
+    </w:tbl>
+    <w:p/>
+    <w:p>
+      <w:pPr>
         <w:pStyle w:val="Heading1"/>
       </w:pPr>
     </w:p>
@@ -755,11 +1582,11 @@
       <w:pPr>
         <w:pStyle w:val="Heading1"/>
       </w:pPr>
-      <w:bookmarkStart w:id="3" w:name="_Toc123728067"/>
+      <w:bookmarkStart w:id="4" w:name="_Toc124168505"/>
       <w:r>
         <w:t>Implementation</w:t>
       </w:r>
-      <w:bookmarkEnd w:id="3"/>
+      <w:bookmarkEnd w:id="4"/>
     </w:p>
     <w:p>
       <w:pPr>
@@ -825,11 +1652,11 @@
       <w:pPr>
         <w:pStyle w:val="Heading1"/>
       </w:pPr>
-      <w:bookmarkStart w:id="4" w:name="_Toc123728068"/>
+      <w:bookmarkStart w:id="5" w:name="_Toc124168506"/>
       <w:r>
         <w:t>Testing</w:t>
       </w:r>
-      <w:bookmarkEnd w:id="4"/>
+      <w:bookmarkEnd w:id="5"/>
     </w:p>
     <w:p>
       <w:pPr>
@@ -895,11 +1722,11 @@
       <w:pPr>
         <w:pStyle w:val="Heading1"/>
       </w:pPr>
-      <w:bookmarkStart w:id="5" w:name="_Toc123728069"/>
+      <w:bookmarkStart w:id="6" w:name="_Toc124168507"/>
       <w:r>
         <w:t>Installation</w:t>
       </w:r>
-      <w:bookmarkEnd w:id="5"/>
+      <w:bookmarkEnd w:id="6"/>
     </w:p>
     <w:p>
       <w:pPr>
@@ -924,7 +1751,6 @@
         <w:rPr>
           <w:noProof/>
         </w:rPr>
-        <w:lastRenderedPageBreak/>
         <w:t>Nunc viverra imperdiet enim. Fusce est. Vivamus a tellus.</w:t>
       </w:r>
     </w:p>
@@ -1394,9 +2220,32 @@
       <w:szCs w:val="32"/>
     </w:rPr>
   </w:style>
+  <w:style w:type="paragraph" w:styleId="Heading2">
+    <w:name w:val="heading 2"/>
+    <w:basedOn w:val="Normal"/>
+    <w:next w:val="Normal"/>
+    <w:link w:val="Heading2Char"/>
+    <w:uiPriority w:val="9"/>
+    <w:unhideWhenUsed/>
+    <w:qFormat/>
+    <w:rsid w:val="009B5572"/>
+    <w:pPr>
+      <w:keepNext/>
+      <w:keepLines/>
+      <w:spacing w:before="40" w:after="0"/>
+      <w:outlineLvl w:val="1"/>
+    </w:pPr>
+    <w:rPr>
+      <w:rFonts w:asciiTheme="majorHAnsi" w:eastAsiaTheme="majorEastAsia" w:hAnsiTheme="majorHAnsi" w:cstheme="majorBidi"/>
+      <w:color w:val="2F5496" w:themeColor="accent1" w:themeShade="BF"/>
+      <w:sz w:val="26"/>
+      <w:szCs w:val="26"/>
+    </w:rPr>
+  </w:style>
   <w:style w:type="character" w:default="1" w:styleId="DefaultParagraphFont">
     <w:name w:val="Default Paragraph Font"/>
     <w:uiPriority w:val="1"/>
+    <w:semiHidden/>
     <w:unhideWhenUsed/>
   </w:style>
   <w:style w:type="table" w:default="1" w:styleId="TableNormal">
@@ -1504,6 +2353,51 @@
       <w:color w:val="0563C1" w:themeColor="hyperlink"/>
       <w:u w:val="single"/>
     </w:rPr>
+  </w:style>
+  <w:style w:type="character" w:customStyle="1" w:styleId="Heading2Char">
+    <w:name w:val="Heading 2 Char"/>
+    <w:basedOn w:val="DefaultParagraphFont"/>
+    <w:link w:val="Heading2"/>
+    <w:uiPriority w:val="9"/>
+    <w:rsid w:val="009B5572"/>
+    <w:rPr>
+      <w:rFonts w:asciiTheme="majorHAnsi" w:eastAsiaTheme="majorEastAsia" w:hAnsiTheme="majorHAnsi" w:cstheme="majorBidi"/>
+      <w:color w:val="2F5496" w:themeColor="accent1" w:themeShade="BF"/>
+      <w:sz w:val="26"/>
+      <w:szCs w:val="26"/>
+    </w:rPr>
+  </w:style>
+  <w:style w:type="table" w:styleId="TableGrid">
+    <w:name w:val="Table Grid"/>
+    <w:basedOn w:val="TableNormal"/>
+    <w:uiPriority w:val="39"/>
+    <w:rsid w:val="009B5572"/>
+    <w:pPr>
+      <w:spacing w:after="0" w:line="240" w:lineRule="auto"/>
+    </w:pPr>
+    <w:tblPr>
+      <w:tblBorders>
+        <w:top w:val="single" w:sz="4" w:space="0" w:color="auto"/>
+        <w:left w:val="single" w:sz="4" w:space="0" w:color="auto"/>
+        <w:bottom w:val="single" w:sz="4" w:space="0" w:color="auto"/>
+        <w:right w:val="single" w:sz="4" w:space="0" w:color="auto"/>
+        <w:insideH w:val="single" w:sz="4" w:space="0" w:color="auto"/>
+        <w:insideV w:val="single" w:sz="4" w:space="0" w:color="auto"/>
+      </w:tblBorders>
+    </w:tblPr>
+  </w:style>
+  <w:style w:type="paragraph" w:styleId="TOC2">
+    <w:name w:val="toc 2"/>
+    <w:basedOn w:val="Normal"/>
+    <w:next w:val="Normal"/>
+    <w:autoRedefine/>
+    <w:uiPriority w:val="39"/>
+    <w:unhideWhenUsed/>
+    <w:rsid w:val="00DB1D1F"/>
+    <w:pPr>
+      <w:spacing w:after="100"/>
+      <w:ind w:left="220"/>
+    </w:pPr>
   </w:style>
 </w:styles>
 </file>

</xml_diff>